<commit_message>
Updated the AI model building docs and Workflow diagram
</commit_message>
<xml_diff>
--- a/Model building documentation.docx
+++ b/Model building documentation.docx
@@ -13,7 +13,7 @@
         <w:rPr>
           <w:rtl w:val="0"/>
         </w:rPr>
-        <w:t xml:space="preserve">AI Model Building Process</w:t>
+        <w:t xml:space="preserve">Prediction Model Building Process</w:t>
       </w:r>
     </w:p>
     <w:p>
@@ -95,7 +95,7 @@
         <w:rPr>
           <w:rtl w:val="0"/>
         </w:rPr>
-        <w:t xml:space="preserve">Query token count</w:t>
+        <w:t xml:space="preserve">Query type (code gen, image analysis, image gen, doc analysis, etc..)</w:t>
       </w:r>
     </w:p>
     <w:p>
@@ -113,7 +113,7 @@
         <w:rPr>
           <w:rtl w:val="0"/>
         </w:rPr>
-        <w:t xml:space="preserve">Query type (code gen, image analysis, image gen, doc analysis, etc..)</w:t>
+        <w:t xml:space="preserve">Model name</w:t>
       </w:r>
     </w:p>
     <w:p>
@@ -131,7 +131,7 @@
         <w:rPr>
           <w:rtl w:val="0"/>
         </w:rPr>
-        <w:t xml:space="preserve">Model name</w:t>
+        <w:t xml:space="preserve">Region of server that responds</w:t>
       </w:r>
     </w:p>
     <w:p>
@@ -149,7 +149,7 @@
         <w:rPr>
           <w:rtl w:val="0"/>
         </w:rPr>
-        <w:t xml:space="preserve">Region of server that responds</w:t>
+        <w:t xml:space="preserve">No. of API calls (Gemini does this)</w:t>
       </w:r>
     </w:p>
     <w:p>
@@ -167,7 +167,7 @@
         <w:rPr>
           <w:rtl w:val="0"/>
         </w:rPr>
-        <w:t xml:space="preserve">No. of API calls (Gemini does this)</w:t>
+        <w:t xml:space="preserve">Part of the day at the data center (morning/afternoon/night)</w:t>
       </w:r>
     </w:p>
     <w:p>
@@ -185,24 +185,6 @@
         <w:rPr>
           <w:rtl w:val="0"/>
         </w:rPr>
-        <w:t xml:space="preserve">Part of the day at the data center (morning/afternoon/night)</w:t>
-      </w:r>
-    </w:p>
-    <w:p>
-      <w:pPr>
-        <w:numPr>
-          <w:ilvl w:val="0"/>
-          <w:numId w:val="3"/>
-        </w:numPr>
-        <w:ind w:left="720" w:hanging="360"/>
-        <w:rPr>
-          <w:u w:val="none"/>
-        </w:rPr>
-      </w:pPr>
-      <w:r>
-        <w:rPr>
-          <w:rtl w:val="0"/>
-        </w:rPr>
         <w:t xml:space="preserve">Season present at data center area</w:t>
       </w:r>
     </w:p>
@@ -302,6 +284,41 @@
           <w:rtl w:val="0"/>
         </w:rPr>
         <w:t xml:space="preserve">These outputs should then be mapped to real-world examples for easy understanding.</w:t>
+      </w:r>
+    </w:p>
+    <w:p>
+      <w:pPr>
+        <w:ind w:left="0" w:firstLine="0"/>
+        <w:rPr/>
+      </w:pPr>
+      <w:r>
+        <w:rPr>
+          <w:rtl w:val="0"/>
+        </w:rPr>
+      </w:r>
+    </w:p>
+    <w:p>
+      <w:pPr>
+        <w:ind w:left="0" w:firstLine="0"/>
+        <w:rPr/>
+      </w:pPr>
+      <w:r>
+        <w:rPr>
+          <w:rtl w:val="0"/>
+        </w:rPr>
+        <w:t xml:space="preserve">Query Type prediction model:</w:t>
+      </w:r>
+    </w:p>
+    <w:p>
+      <w:pPr>
+        <w:ind w:left="0" w:firstLine="0"/>
+        <w:rPr/>
+      </w:pPr>
+      <w:r>
+        <w:rPr>
+          <w:rtl w:val="0"/>
+        </w:rPr>
+        <w:t xml:space="preserve">The query type of each query passed will be determined by a classification model that is trained on synthetic data that was generated from a real-world sample population collected from a survey. It uses Vertex AI’s AutoML model and gretle tool.</w:t>
       </w:r>
     </w:p>
     <w:p>
@@ -919,6 +936,36 @@
       <w:pPr>
         <w:rPr/>
       </w:pPr>
+      <w:hyperlink r:id="rId15">
+        <w:r>
+          <w:rPr>
+            <w:color w:val="1155cc"/>
+            <w:u w:val="single"/>
+            <w:rtl w:val="0"/>
+          </w:rPr>
+          <w:t xml:space="preserve">https://arxiv.org/pdf/2309.14393</w:t>
+        </w:r>
+      </w:hyperlink>
+      <w:r>
+        <w:rPr>
+          <w:rtl w:val="0"/>
+        </w:rPr>
+      </w:r>
+    </w:p>
+    <w:p>
+      <w:pPr>
+        <w:rPr/>
+      </w:pPr>
+      <w:r>
+        <w:rPr>
+          <w:rtl w:val="0"/>
+        </w:rPr>
+      </w:r>
+    </w:p>
+    <w:p>
+      <w:pPr>
+        <w:rPr/>
+      </w:pPr>
       <w:r>
         <w:rPr>
           <w:rtl w:val="0"/>
@@ -940,7 +987,7 @@
       <w:pPr>
         <w:rPr/>
       </w:pPr>
-      <w:hyperlink r:id="rId15">
+      <w:hyperlink r:id="rId16">
         <w:r>
           <w:rPr>
             <w:color w:val="1155cc"/>
@@ -960,7 +1007,7 @@
       <w:pPr>
         <w:rPr/>
       </w:pPr>
-      <w:hyperlink r:id="rId16">
+      <w:hyperlink r:id="rId17">
         <w:r>
           <w:rPr>
             <w:color w:val="1155cc"/>
@@ -980,7 +1027,7 @@
       <w:pPr>
         <w:rPr/>
       </w:pPr>
-      <w:hyperlink r:id="rId17">
+      <w:hyperlink r:id="rId18">
         <w:r>
           <w:rPr>
             <w:color w:val="1155cc"/>
@@ -1477,8 +1524,1647 @@
         <w:rPr>
           <w:rtl w:val="0"/>
         </w:rPr>
-        <w:t xml:space="preserve">Output tokens ply crucial role in energy consumption.</w:t>
-      </w:r>
+        <w:t xml:space="preserve">Output tokens play a crucial role in energy consumption.</w:t>
+      </w:r>
+    </w:p>
+    <w:p>
+      <w:pPr>
+        <w:ind w:left="0" w:firstLine="0"/>
+        <w:rPr/>
+      </w:pPr>
+      <w:r>
+        <w:rPr>
+          <w:rtl w:val="0"/>
+        </w:rPr>
+      </w:r>
+    </w:p>
+    <w:p>
+      <w:pPr>
+        <w:rPr>
+          <w:rFonts w:ascii="Georgia" w:cs="Georgia" w:eastAsia="Georgia" w:hAnsi="Georgia"/>
+          <w:color w:val="1f1f1f"/>
+          <w:sz w:val="24"/>
+          <w:szCs w:val="24"/>
+        </w:rPr>
+      </w:pPr>
+      <w:r>
+        <w:rPr>
+          <w:rFonts w:ascii="Georgia" w:cs="Georgia" w:eastAsia="Georgia" w:hAnsi="Georgia"/>
+          <w:color w:val="1f1f1f"/>
+          <w:sz w:val="24"/>
+          <w:szCs w:val="24"/>
+          <w:rtl w:val="0"/>
+        </w:rPr>
+        <w:t xml:space="preserve">The number of parameters is usually reported, but it is not directly proportional to compute. For instance, in </w:t>
+      </w:r>
+      <w:hyperlink r:id="rId19">
+        <w:r>
+          <w:rPr>
+            <w:rFonts w:ascii="Georgia" w:cs="Georgia" w:eastAsia="Georgia" w:hAnsi="Georgia"/>
+            <w:color w:val="1f1f1f"/>
+            <w:sz w:val="24"/>
+            <w:szCs w:val="24"/>
+            <w:u w:val="single"/>
+            <w:rtl w:val="0"/>
+          </w:rPr>
+          <w:t xml:space="preserve">CNNs</w:t>
+        </w:r>
+      </w:hyperlink>
+      <w:r>
+        <w:rPr>
+          <w:rFonts w:ascii="Georgia" w:cs="Georgia" w:eastAsia="Georgia" w:hAnsi="Georgia"/>
+          <w:color w:val="1f1f1f"/>
+          <w:sz w:val="24"/>
+          <w:szCs w:val="24"/>
+          <w:rtl w:val="0"/>
+        </w:rPr>
+        <w:t xml:space="preserve">, convolution operations dominate the computation: if </w:t>
+      </w:r>
+      <w:r>
+        <w:rPr>
+          <w:rFonts w:ascii="Georgia" w:cs="Georgia" w:eastAsia="Georgia" w:hAnsi="Georgia"/>
+          <w:color w:val="1f1f1f"/>
+          <w:rtl w:val="0"/>
+        </w:rPr>
+        <w:t xml:space="preserve">𝑑</w:t>
+      </w:r>
+      <w:r>
+        <w:rPr>
+          <w:rFonts w:ascii="Georgia" w:cs="Georgia" w:eastAsia="Georgia" w:hAnsi="Georgia"/>
+          <w:color w:val="1f1f1f"/>
+          <w:sz w:val="24"/>
+          <w:szCs w:val="24"/>
+          <w:rtl w:val="0"/>
+        </w:rPr>
+        <w:t xml:space="preserve">, </w:t>
+      </w:r>
+      <w:r>
+        <w:rPr>
+          <w:rFonts w:ascii="Georgia" w:cs="Georgia" w:eastAsia="Georgia" w:hAnsi="Georgia"/>
+          <w:color w:val="1f1f1f"/>
+          <w:rtl w:val="0"/>
+        </w:rPr>
+        <w:t xml:space="preserve">𝑤</w:t>
+      </w:r>
+      <w:r>
+        <w:rPr>
+          <w:rFonts w:ascii="Georgia" w:cs="Georgia" w:eastAsia="Georgia" w:hAnsi="Georgia"/>
+          <w:color w:val="1f1f1f"/>
+          <w:sz w:val="24"/>
+          <w:szCs w:val="24"/>
+          <w:rtl w:val="0"/>
+        </w:rPr>
+        <w:t xml:space="preserve"> and </w:t>
+      </w:r>
+      <w:r>
+        <w:rPr>
+          <w:rFonts w:ascii="Georgia" w:cs="Georgia" w:eastAsia="Georgia" w:hAnsi="Georgia"/>
+          <w:color w:val="1f1f1f"/>
+          <w:rtl w:val="0"/>
+        </w:rPr>
+        <w:t xml:space="preserve">𝑟</w:t>
+      </w:r>
+      <w:r>
+        <w:rPr>
+          <w:rFonts w:ascii="Georgia" w:cs="Georgia" w:eastAsia="Georgia" w:hAnsi="Georgia"/>
+          <w:color w:val="1f1f1f"/>
+          <w:sz w:val="24"/>
+          <w:szCs w:val="24"/>
+          <w:rtl w:val="0"/>
+        </w:rPr>
+        <w:t xml:space="preserve"> represent the network’s depth, width and input resolution, the FLOPs grow following the relation:</w:t>
+      </w:r>
+    </w:p>
+    <w:p>
+      <w:pPr>
+        <w:rPr>
+          <w:rFonts w:ascii="Georgia" w:cs="Georgia" w:eastAsia="Georgia" w:hAnsi="Georgia"/>
+          <w:color w:val="1f1f1f"/>
+        </w:rPr>
+      </w:pPr>
+      <w:r>
+        <w:rPr>
+          <w:rFonts w:ascii="Georgia" w:cs="Georgia" w:eastAsia="Georgia" w:hAnsi="Georgia"/>
+          <w:color w:val="1f1f1f"/>
+          <w:rtl w:val="0"/>
+        </w:rPr>
+        <w:t xml:space="preserve">FLOPs ∝ 𝑑+𝑤^2+𝑟^2</w:t>
+      </w:r>
+    </w:p>
+    <w:p>
+      <w:pPr>
+        <w:rPr>
+          <w:rFonts w:ascii="Georgia" w:cs="Georgia" w:eastAsia="Georgia" w:hAnsi="Georgia"/>
+          <w:color w:val="1f1f1f"/>
+        </w:rPr>
+      </w:pPr>
+      <w:r>
+        <w:rPr>
+          <w:rtl w:val="0"/>
+        </w:rPr>
+      </w:r>
+    </w:p>
+    <w:p>
+      <w:pPr>
+        <w:rPr>
+          <w:rFonts w:ascii="Georgia" w:cs="Georgia" w:eastAsia="Georgia" w:hAnsi="Georgia"/>
+          <w:color w:val="1f1f1f"/>
+        </w:rPr>
+      </w:pPr>
+      <w:r>
+        <w:rPr>
+          <w:rtl w:val="0"/>
+        </w:rPr>
+      </w:r>
+    </w:p>
+    <w:p>
+      <w:pPr>
+        <w:rPr>
+          <w:rFonts w:ascii="Georgia" w:cs="Georgia" w:eastAsia="Georgia" w:hAnsi="Georgia"/>
+          <w:color w:val="1f1f1f"/>
+        </w:rPr>
+      </w:pPr>
+      <w:r>
+        <w:rPr>
+          <w:rFonts w:ascii="Georgia" w:cs="Georgia" w:eastAsia="Georgia" w:hAnsi="Georgia"/>
+          <w:color w:val="1f1f1f"/>
+          <w:rtl w:val="0"/>
+        </w:rPr>
+        <w:t xml:space="preserve">inference energy (kWh) </w:t>
+      </w:r>
+    </w:p>
+    <w:tbl>
+      <w:tblPr>
+        <w:tblStyle w:val="Table1"/>
+        <w:tblW w:w="9029.0" w:type="dxa"/>
+        <w:jc w:val="left"/>
+        <w:tblBorders>
+          <w:top w:color="000000" w:space="0" w:sz="8" w:val="single"/>
+          <w:left w:color="000000" w:space="0" w:sz="8" w:val="single"/>
+          <w:bottom w:color="000000" w:space="0" w:sz="8" w:val="single"/>
+          <w:right w:color="000000" w:space="0" w:sz="8" w:val="single"/>
+          <w:insideH w:color="000000" w:space="0" w:sz="8" w:val="single"/>
+          <w:insideV w:color="000000" w:space="0" w:sz="8" w:val="single"/>
+        </w:tblBorders>
+        <w:tblLayout w:type="fixed"/>
+        <w:tblLook w:val="0600"/>
+      </w:tblPr>
+      <w:tblGrid>
+        <w:gridCol w:w="3009.6666666666665"/>
+        <w:gridCol w:w="3009.6666666666665"/>
+        <w:gridCol w:w="3009.6666666666665"/>
+        <w:tblGridChange w:id="0">
+          <w:tblGrid>
+            <w:gridCol w:w="3009.6666666666665"/>
+            <w:gridCol w:w="3009.6666666666665"/>
+            <w:gridCol w:w="3009.6666666666665"/>
+          </w:tblGrid>
+        </w:tblGridChange>
+      </w:tblGrid>
+      <w:tr>
+        <w:trPr>
+          <w:cantSplit w:val="0"/>
+          <w:tblHeader w:val="0"/>
+        </w:trPr>
+        <w:tc>
+          <w:tcPr>
+            <w:shd w:fill="auto" w:val="clear"/>
+            <w:tcMar>
+              <w:top w:w="100.0" w:type="dxa"/>
+              <w:left w:w="100.0" w:type="dxa"/>
+              <w:bottom w:w="100.0" w:type="dxa"/>
+              <w:right w:w="100.0" w:type="dxa"/>
+            </w:tcMar>
+            <w:vAlign w:val="top"/>
+          </w:tcPr>
+          <w:p>
+            <w:pPr>
+              <w:rPr>
+                <w:rFonts w:ascii="Georgia" w:cs="Georgia" w:eastAsia="Georgia" w:hAnsi="Georgia"/>
+                <w:color w:val="1f1f1f"/>
+              </w:rPr>
+            </w:pPr>
+            <w:r>
+              <w:rPr>
+                <w:rFonts w:ascii="Georgia" w:cs="Georgia" w:eastAsia="Georgia" w:hAnsi="Georgia"/>
+                <w:color w:val="1f1f1f"/>
+                <w:rtl w:val="0"/>
+              </w:rPr>
+              <w:t xml:space="preserve">task</w:t>
+            </w:r>
+          </w:p>
+        </w:tc>
+        <w:tc>
+          <w:tcPr>
+            <w:shd w:fill="auto" w:val="clear"/>
+            <w:tcMar>
+              <w:top w:w="100.0" w:type="dxa"/>
+              <w:left w:w="100.0" w:type="dxa"/>
+              <w:bottom w:w="100.0" w:type="dxa"/>
+              <w:right w:w="100.0" w:type="dxa"/>
+            </w:tcMar>
+            <w:vAlign w:val="top"/>
+          </w:tcPr>
+          <w:p>
+            <w:pPr>
+              <w:rPr>
+                <w:rFonts w:ascii="Georgia" w:cs="Georgia" w:eastAsia="Georgia" w:hAnsi="Georgia"/>
+                <w:color w:val="1f1f1f"/>
+              </w:rPr>
+            </w:pPr>
+            <w:r>
+              <w:rPr>
+                <w:rFonts w:ascii="Georgia" w:cs="Georgia" w:eastAsia="Georgia" w:hAnsi="Georgia"/>
+                <w:color w:val="1f1f1f"/>
+                <w:rtl w:val="0"/>
+              </w:rPr>
+              <w:t xml:space="preserve">Mean</w:t>
+            </w:r>
+          </w:p>
+        </w:tc>
+        <w:tc>
+          <w:tcPr>
+            <w:shd w:fill="auto" w:val="clear"/>
+            <w:tcMar>
+              <w:top w:w="100.0" w:type="dxa"/>
+              <w:left w:w="100.0" w:type="dxa"/>
+              <w:bottom w:w="100.0" w:type="dxa"/>
+              <w:right w:w="100.0" w:type="dxa"/>
+            </w:tcMar>
+            <w:vAlign w:val="top"/>
+          </w:tcPr>
+          <w:p>
+            <w:pPr>
+              <w:rPr>
+                <w:rFonts w:ascii="Georgia" w:cs="Georgia" w:eastAsia="Georgia" w:hAnsi="Georgia"/>
+                <w:color w:val="1f1f1f"/>
+              </w:rPr>
+            </w:pPr>
+            <w:r>
+              <w:rPr>
+                <w:rFonts w:ascii="Georgia" w:cs="Georgia" w:eastAsia="Georgia" w:hAnsi="Georgia"/>
+                <w:color w:val="1f1f1f"/>
+                <w:rtl w:val="0"/>
+              </w:rPr>
+              <w:t xml:space="preserve">Std. Deviation</w:t>
+            </w:r>
+          </w:p>
+        </w:tc>
+      </w:tr>
+      <w:tr>
+        <w:trPr>
+          <w:cantSplit w:val="0"/>
+          <w:tblHeader w:val="0"/>
+        </w:trPr>
+        <w:tc>
+          <w:tcPr>
+            <w:shd w:fill="auto" w:val="clear"/>
+            <w:tcMar>
+              <w:top w:w="100.0" w:type="dxa"/>
+              <w:left w:w="100.0" w:type="dxa"/>
+              <w:bottom w:w="100.0" w:type="dxa"/>
+              <w:right w:w="100.0" w:type="dxa"/>
+            </w:tcMar>
+            <w:vAlign w:val="top"/>
+          </w:tcPr>
+          <w:p>
+            <w:pPr>
+              <w:rPr>
+                <w:rFonts w:ascii="Georgia" w:cs="Georgia" w:eastAsia="Georgia" w:hAnsi="Georgia"/>
+                <w:color w:val="1f1f1f"/>
+              </w:rPr>
+            </w:pPr>
+            <w:r>
+              <w:rPr>
+                <w:rFonts w:ascii="Georgia" w:cs="Georgia" w:eastAsia="Georgia" w:hAnsi="Georgia"/>
+                <w:color w:val="1f1f1f"/>
+                <w:rtl w:val="0"/>
+              </w:rPr>
+              <w:t xml:space="preserve">text classification</w:t>
+            </w:r>
+          </w:p>
+        </w:tc>
+        <w:tc>
+          <w:tcPr>
+            <w:shd w:fill="auto" w:val="clear"/>
+            <w:tcMar>
+              <w:top w:w="100.0" w:type="dxa"/>
+              <w:left w:w="100.0" w:type="dxa"/>
+              <w:bottom w:w="100.0" w:type="dxa"/>
+              <w:right w:w="100.0" w:type="dxa"/>
+            </w:tcMar>
+            <w:vAlign w:val="top"/>
+          </w:tcPr>
+          <w:p>
+            <w:pPr>
+              <w:rPr>
+                <w:rFonts w:ascii="Georgia" w:cs="Georgia" w:eastAsia="Georgia" w:hAnsi="Georgia"/>
+                <w:color w:val="1f1f1f"/>
+              </w:rPr>
+            </w:pPr>
+            <w:r>
+              <w:rPr>
+                <w:rFonts w:ascii="Georgia" w:cs="Georgia" w:eastAsia="Georgia" w:hAnsi="Georgia"/>
+                <w:color w:val="1f1f1f"/>
+                <w:rtl w:val="0"/>
+              </w:rPr>
+              <w:t xml:space="preserve">0.002</w:t>
+            </w:r>
+          </w:p>
+        </w:tc>
+        <w:tc>
+          <w:tcPr>
+            <w:shd w:fill="auto" w:val="clear"/>
+            <w:tcMar>
+              <w:top w:w="100.0" w:type="dxa"/>
+              <w:left w:w="100.0" w:type="dxa"/>
+              <w:bottom w:w="100.0" w:type="dxa"/>
+              <w:right w:w="100.0" w:type="dxa"/>
+            </w:tcMar>
+            <w:vAlign w:val="top"/>
+          </w:tcPr>
+          <w:p>
+            <w:pPr>
+              <w:rPr>
+                <w:rFonts w:ascii="Georgia" w:cs="Georgia" w:eastAsia="Georgia" w:hAnsi="Georgia"/>
+                <w:color w:val="1f1f1f"/>
+              </w:rPr>
+            </w:pPr>
+            <w:r>
+              <w:rPr>
+                <w:rFonts w:ascii="Georgia" w:cs="Georgia" w:eastAsia="Georgia" w:hAnsi="Georgia"/>
+                <w:color w:val="1f1f1f"/>
+                <w:rtl w:val="0"/>
+              </w:rPr>
+              <w:t xml:space="preserve">0.001</w:t>
+            </w:r>
+          </w:p>
+        </w:tc>
+      </w:tr>
+      <w:tr>
+        <w:trPr>
+          <w:cantSplit w:val="0"/>
+          <w:tblHeader w:val="0"/>
+        </w:trPr>
+        <w:tc>
+          <w:tcPr>
+            <w:shd w:fill="auto" w:val="clear"/>
+            <w:tcMar>
+              <w:top w:w="100.0" w:type="dxa"/>
+              <w:left w:w="100.0" w:type="dxa"/>
+              <w:bottom w:w="100.0" w:type="dxa"/>
+              <w:right w:w="100.0" w:type="dxa"/>
+            </w:tcMar>
+            <w:vAlign w:val="top"/>
+          </w:tcPr>
+          <w:p>
+            <w:pPr>
+              <w:rPr>
+                <w:rFonts w:ascii="Georgia" w:cs="Georgia" w:eastAsia="Georgia" w:hAnsi="Georgia"/>
+                <w:color w:val="1f1f1f"/>
+              </w:rPr>
+            </w:pPr>
+            <w:r>
+              <w:rPr>
+                <w:rFonts w:ascii="Georgia" w:cs="Georgia" w:eastAsia="Georgia" w:hAnsi="Georgia"/>
+                <w:color w:val="1f1f1f"/>
+                <w:rtl w:val="0"/>
+              </w:rPr>
+              <w:t xml:space="preserve">extractive QA </w:t>
+            </w:r>
+          </w:p>
+        </w:tc>
+        <w:tc>
+          <w:tcPr>
+            <w:shd w:fill="auto" w:val="clear"/>
+            <w:tcMar>
+              <w:top w:w="100.0" w:type="dxa"/>
+              <w:left w:w="100.0" w:type="dxa"/>
+              <w:bottom w:w="100.0" w:type="dxa"/>
+              <w:right w:w="100.0" w:type="dxa"/>
+            </w:tcMar>
+            <w:vAlign w:val="top"/>
+          </w:tcPr>
+          <w:p>
+            <w:pPr>
+              <w:rPr>
+                <w:rFonts w:ascii="Georgia" w:cs="Georgia" w:eastAsia="Georgia" w:hAnsi="Georgia"/>
+                <w:color w:val="1f1f1f"/>
+              </w:rPr>
+            </w:pPr>
+            <w:r>
+              <w:rPr>
+                <w:rFonts w:ascii="Georgia" w:cs="Georgia" w:eastAsia="Georgia" w:hAnsi="Georgia"/>
+                <w:color w:val="1f1f1f"/>
+                <w:rtl w:val="0"/>
+              </w:rPr>
+              <w:t xml:space="preserve">0.003</w:t>
+            </w:r>
+          </w:p>
+        </w:tc>
+        <w:tc>
+          <w:tcPr>
+            <w:shd w:fill="auto" w:val="clear"/>
+            <w:tcMar>
+              <w:top w:w="100.0" w:type="dxa"/>
+              <w:left w:w="100.0" w:type="dxa"/>
+              <w:bottom w:w="100.0" w:type="dxa"/>
+              <w:right w:w="100.0" w:type="dxa"/>
+            </w:tcMar>
+            <w:vAlign w:val="top"/>
+          </w:tcPr>
+          <w:p>
+            <w:pPr>
+              <w:keepNext w:val="0"/>
+              <w:keepLines w:val="0"/>
+              <w:pageBreakBefore w:val="0"/>
+              <w:widowControl w:val="0"/>
+              <w:pBdr>
+                <w:top w:space="0" w:sz="0" w:val="nil"/>
+                <w:left w:space="0" w:sz="0" w:val="nil"/>
+                <w:bottom w:space="0" w:sz="0" w:val="nil"/>
+                <w:right w:space="0" w:sz="0" w:val="nil"/>
+                <w:between w:space="0" w:sz="0" w:val="nil"/>
+              </w:pBdr>
+              <w:shd w:fill="auto" w:val="clear"/>
+              <w:spacing w:after="0" w:before="0" w:line="240" w:lineRule="auto"/>
+              <w:ind w:left="0" w:right="0" w:firstLine="0"/>
+              <w:jc w:val="left"/>
+              <w:rPr>
+                <w:rFonts w:ascii="Georgia" w:cs="Georgia" w:eastAsia="Georgia" w:hAnsi="Georgia"/>
+                <w:color w:val="1f1f1f"/>
+              </w:rPr>
+            </w:pPr>
+            <w:r>
+              <w:rPr>
+                <w:rFonts w:ascii="Georgia" w:cs="Georgia" w:eastAsia="Georgia" w:hAnsi="Georgia"/>
+                <w:color w:val="1f1f1f"/>
+                <w:rtl w:val="0"/>
+              </w:rPr>
+              <w:t xml:space="preserve">0.001</w:t>
+            </w:r>
+          </w:p>
+        </w:tc>
+      </w:tr>
+      <w:tr>
+        <w:trPr>
+          <w:cantSplit w:val="0"/>
+          <w:tblHeader w:val="0"/>
+        </w:trPr>
+        <w:tc>
+          <w:tcPr>
+            <w:shd w:fill="auto" w:val="clear"/>
+            <w:tcMar>
+              <w:top w:w="100.0" w:type="dxa"/>
+              <w:left w:w="100.0" w:type="dxa"/>
+              <w:bottom w:w="100.0" w:type="dxa"/>
+              <w:right w:w="100.0" w:type="dxa"/>
+            </w:tcMar>
+            <w:vAlign w:val="top"/>
+          </w:tcPr>
+          <w:p>
+            <w:pPr>
+              <w:rPr>
+                <w:rFonts w:ascii="Georgia" w:cs="Georgia" w:eastAsia="Georgia" w:hAnsi="Georgia"/>
+                <w:color w:val="1f1f1f"/>
+              </w:rPr>
+            </w:pPr>
+            <w:r>
+              <w:rPr>
+                <w:rFonts w:ascii="Georgia" w:cs="Georgia" w:eastAsia="Georgia" w:hAnsi="Georgia"/>
+                <w:color w:val="1f1f1f"/>
+                <w:rtl w:val="0"/>
+              </w:rPr>
+              <w:t xml:space="preserve">masked language modeling</w:t>
+            </w:r>
+          </w:p>
+        </w:tc>
+        <w:tc>
+          <w:tcPr>
+            <w:shd w:fill="auto" w:val="clear"/>
+            <w:tcMar>
+              <w:top w:w="100.0" w:type="dxa"/>
+              <w:left w:w="100.0" w:type="dxa"/>
+              <w:bottom w:w="100.0" w:type="dxa"/>
+              <w:right w:w="100.0" w:type="dxa"/>
+            </w:tcMar>
+            <w:vAlign w:val="top"/>
+          </w:tcPr>
+          <w:p>
+            <w:pPr>
+              <w:keepNext w:val="0"/>
+              <w:keepLines w:val="0"/>
+              <w:pageBreakBefore w:val="0"/>
+              <w:widowControl w:val="0"/>
+              <w:pBdr>
+                <w:top w:space="0" w:sz="0" w:val="nil"/>
+                <w:left w:space="0" w:sz="0" w:val="nil"/>
+                <w:bottom w:space="0" w:sz="0" w:val="nil"/>
+                <w:right w:space="0" w:sz="0" w:val="nil"/>
+                <w:between w:space="0" w:sz="0" w:val="nil"/>
+              </w:pBdr>
+              <w:shd w:fill="auto" w:val="clear"/>
+              <w:spacing w:after="0" w:before="0" w:line="240" w:lineRule="auto"/>
+              <w:ind w:left="0" w:right="0" w:firstLine="0"/>
+              <w:jc w:val="left"/>
+              <w:rPr>
+                <w:rFonts w:ascii="Georgia" w:cs="Georgia" w:eastAsia="Georgia" w:hAnsi="Georgia"/>
+                <w:color w:val="1f1f1f"/>
+              </w:rPr>
+            </w:pPr>
+            <w:r>
+              <w:rPr>
+                <w:rFonts w:ascii="Georgia" w:cs="Georgia" w:eastAsia="Georgia" w:hAnsi="Georgia"/>
+                <w:color w:val="1f1f1f"/>
+                <w:rtl w:val="0"/>
+              </w:rPr>
+              <w:t xml:space="preserve">0.003</w:t>
+            </w:r>
+          </w:p>
+        </w:tc>
+        <w:tc>
+          <w:tcPr>
+            <w:shd w:fill="auto" w:val="clear"/>
+            <w:tcMar>
+              <w:top w:w="100.0" w:type="dxa"/>
+              <w:left w:w="100.0" w:type="dxa"/>
+              <w:bottom w:w="100.0" w:type="dxa"/>
+              <w:right w:w="100.0" w:type="dxa"/>
+            </w:tcMar>
+            <w:vAlign w:val="top"/>
+          </w:tcPr>
+          <w:p>
+            <w:pPr>
+              <w:keepNext w:val="0"/>
+              <w:keepLines w:val="0"/>
+              <w:pageBreakBefore w:val="0"/>
+              <w:widowControl w:val="0"/>
+              <w:pBdr>
+                <w:top w:space="0" w:sz="0" w:val="nil"/>
+                <w:left w:space="0" w:sz="0" w:val="nil"/>
+                <w:bottom w:space="0" w:sz="0" w:val="nil"/>
+                <w:right w:space="0" w:sz="0" w:val="nil"/>
+                <w:between w:space="0" w:sz="0" w:val="nil"/>
+              </w:pBdr>
+              <w:shd w:fill="auto" w:val="clear"/>
+              <w:spacing w:after="0" w:before="0" w:line="240" w:lineRule="auto"/>
+              <w:ind w:left="0" w:right="0" w:firstLine="0"/>
+              <w:jc w:val="left"/>
+              <w:rPr>
+                <w:rFonts w:ascii="Georgia" w:cs="Georgia" w:eastAsia="Georgia" w:hAnsi="Georgia"/>
+                <w:color w:val="1f1f1f"/>
+              </w:rPr>
+            </w:pPr>
+            <w:r>
+              <w:rPr>
+                <w:rFonts w:ascii="Georgia" w:cs="Georgia" w:eastAsia="Georgia" w:hAnsi="Georgia"/>
+                <w:color w:val="1f1f1f"/>
+                <w:rtl w:val="0"/>
+              </w:rPr>
+              <w:t xml:space="preserve">0.001</w:t>
+            </w:r>
+          </w:p>
+        </w:tc>
+      </w:tr>
+      <w:tr>
+        <w:trPr>
+          <w:cantSplit w:val="0"/>
+          <w:tblHeader w:val="0"/>
+        </w:trPr>
+        <w:tc>
+          <w:tcPr>
+            <w:shd w:fill="auto" w:val="clear"/>
+            <w:tcMar>
+              <w:top w:w="100.0" w:type="dxa"/>
+              <w:left w:w="100.0" w:type="dxa"/>
+              <w:bottom w:w="100.0" w:type="dxa"/>
+              <w:right w:w="100.0" w:type="dxa"/>
+            </w:tcMar>
+            <w:vAlign w:val="top"/>
+          </w:tcPr>
+          <w:p>
+            <w:pPr>
+              <w:rPr>
+                <w:rFonts w:ascii="Georgia" w:cs="Georgia" w:eastAsia="Georgia" w:hAnsi="Georgia"/>
+                <w:color w:val="1f1f1f"/>
+              </w:rPr>
+            </w:pPr>
+            <w:r>
+              <w:rPr>
+                <w:rFonts w:ascii="Georgia" w:cs="Georgia" w:eastAsia="Georgia" w:hAnsi="Georgia"/>
+                <w:color w:val="1f1f1f"/>
+                <w:rtl w:val="0"/>
+              </w:rPr>
+              <w:t xml:space="preserve">token classification</w:t>
+            </w:r>
+          </w:p>
+        </w:tc>
+        <w:tc>
+          <w:tcPr>
+            <w:shd w:fill="auto" w:val="clear"/>
+            <w:tcMar>
+              <w:top w:w="100.0" w:type="dxa"/>
+              <w:left w:w="100.0" w:type="dxa"/>
+              <w:bottom w:w="100.0" w:type="dxa"/>
+              <w:right w:w="100.0" w:type="dxa"/>
+            </w:tcMar>
+            <w:vAlign w:val="top"/>
+          </w:tcPr>
+          <w:p>
+            <w:pPr>
+              <w:keepNext w:val="0"/>
+              <w:keepLines w:val="0"/>
+              <w:pageBreakBefore w:val="0"/>
+              <w:widowControl w:val="0"/>
+              <w:pBdr>
+                <w:top w:space="0" w:sz="0" w:val="nil"/>
+                <w:left w:space="0" w:sz="0" w:val="nil"/>
+                <w:bottom w:space="0" w:sz="0" w:val="nil"/>
+                <w:right w:space="0" w:sz="0" w:val="nil"/>
+                <w:between w:space="0" w:sz="0" w:val="nil"/>
+              </w:pBdr>
+              <w:shd w:fill="auto" w:val="clear"/>
+              <w:spacing w:after="0" w:before="0" w:line="240" w:lineRule="auto"/>
+              <w:ind w:left="0" w:right="0" w:firstLine="0"/>
+              <w:jc w:val="left"/>
+              <w:rPr>
+                <w:rFonts w:ascii="Georgia" w:cs="Georgia" w:eastAsia="Georgia" w:hAnsi="Georgia"/>
+                <w:color w:val="1f1f1f"/>
+              </w:rPr>
+            </w:pPr>
+            <w:r>
+              <w:rPr>
+                <w:rFonts w:ascii="Georgia" w:cs="Georgia" w:eastAsia="Georgia" w:hAnsi="Georgia"/>
+                <w:color w:val="1f1f1f"/>
+                <w:rtl w:val="0"/>
+              </w:rPr>
+              <w:t xml:space="preserve">0.004</w:t>
+            </w:r>
+          </w:p>
+        </w:tc>
+        <w:tc>
+          <w:tcPr>
+            <w:shd w:fill="auto" w:val="clear"/>
+            <w:tcMar>
+              <w:top w:w="100.0" w:type="dxa"/>
+              <w:left w:w="100.0" w:type="dxa"/>
+              <w:bottom w:w="100.0" w:type="dxa"/>
+              <w:right w:w="100.0" w:type="dxa"/>
+            </w:tcMar>
+            <w:vAlign w:val="top"/>
+          </w:tcPr>
+          <w:p>
+            <w:pPr>
+              <w:keepNext w:val="0"/>
+              <w:keepLines w:val="0"/>
+              <w:pageBreakBefore w:val="0"/>
+              <w:widowControl w:val="0"/>
+              <w:pBdr>
+                <w:top w:space="0" w:sz="0" w:val="nil"/>
+                <w:left w:space="0" w:sz="0" w:val="nil"/>
+                <w:bottom w:space="0" w:sz="0" w:val="nil"/>
+                <w:right w:space="0" w:sz="0" w:val="nil"/>
+                <w:between w:space="0" w:sz="0" w:val="nil"/>
+              </w:pBdr>
+              <w:shd w:fill="auto" w:val="clear"/>
+              <w:spacing w:after="0" w:before="0" w:line="240" w:lineRule="auto"/>
+              <w:ind w:left="0" w:right="0" w:firstLine="0"/>
+              <w:jc w:val="left"/>
+              <w:rPr>
+                <w:rFonts w:ascii="Georgia" w:cs="Georgia" w:eastAsia="Georgia" w:hAnsi="Georgia"/>
+                <w:color w:val="1f1f1f"/>
+              </w:rPr>
+            </w:pPr>
+            <w:r>
+              <w:rPr>
+                <w:rFonts w:ascii="Georgia" w:cs="Georgia" w:eastAsia="Georgia" w:hAnsi="Georgia"/>
+                <w:color w:val="1f1f1f"/>
+                <w:rtl w:val="0"/>
+              </w:rPr>
+              <w:t xml:space="preserve">0.002</w:t>
+            </w:r>
+          </w:p>
+        </w:tc>
+      </w:tr>
+      <w:tr>
+        <w:trPr>
+          <w:cantSplit w:val="0"/>
+          <w:tblHeader w:val="0"/>
+        </w:trPr>
+        <w:tc>
+          <w:tcPr>
+            <w:shd w:fill="auto" w:val="clear"/>
+            <w:tcMar>
+              <w:top w:w="100.0" w:type="dxa"/>
+              <w:left w:w="100.0" w:type="dxa"/>
+              <w:bottom w:w="100.0" w:type="dxa"/>
+              <w:right w:w="100.0" w:type="dxa"/>
+            </w:tcMar>
+            <w:vAlign w:val="top"/>
+          </w:tcPr>
+          <w:p>
+            <w:pPr>
+              <w:rPr>
+                <w:rFonts w:ascii="Georgia" w:cs="Georgia" w:eastAsia="Georgia" w:hAnsi="Georgia"/>
+                <w:color w:val="1f1f1f"/>
+              </w:rPr>
+            </w:pPr>
+            <w:r>
+              <w:rPr>
+                <w:rFonts w:ascii="Georgia" w:cs="Georgia" w:eastAsia="Georgia" w:hAnsi="Georgia"/>
+                <w:color w:val="1f1f1f"/>
+                <w:rtl w:val="0"/>
+              </w:rPr>
+              <w:t xml:space="preserve">image classification</w:t>
+            </w:r>
+          </w:p>
+        </w:tc>
+        <w:tc>
+          <w:tcPr>
+            <w:shd w:fill="auto" w:val="clear"/>
+            <w:tcMar>
+              <w:top w:w="100.0" w:type="dxa"/>
+              <w:left w:w="100.0" w:type="dxa"/>
+              <w:bottom w:w="100.0" w:type="dxa"/>
+              <w:right w:w="100.0" w:type="dxa"/>
+            </w:tcMar>
+            <w:vAlign w:val="top"/>
+          </w:tcPr>
+          <w:p>
+            <w:pPr>
+              <w:keepNext w:val="0"/>
+              <w:keepLines w:val="0"/>
+              <w:pageBreakBefore w:val="0"/>
+              <w:widowControl w:val="0"/>
+              <w:pBdr>
+                <w:top w:space="0" w:sz="0" w:val="nil"/>
+                <w:left w:space="0" w:sz="0" w:val="nil"/>
+                <w:bottom w:space="0" w:sz="0" w:val="nil"/>
+                <w:right w:space="0" w:sz="0" w:val="nil"/>
+                <w:between w:space="0" w:sz="0" w:val="nil"/>
+              </w:pBdr>
+              <w:shd w:fill="auto" w:val="clear"/>
+              <w:spacing w:after="0" w:before="0" w:line="240" w:lineRule="auto"/>
+              <w:ind w:left="0" w:right="0" w:firstLine="0"/>
+              <w:jc w:val="left"/>
+              <w:rPr>
+                <w:rFonts w:ascii="Georgia" w:cs="Georgia" w:eastAsia="Georgia" w:hAnsi="Georgia"/>
+                <w:color w:val="1f1f1f"/>
+              </w:rPr>
+            </w:pPr>
+            <w:r>
+              <w:rPr>
+                <w:rFonts w:ascii="Georgia" w:cs="Georgia" w:eastAsia="Georgia" w:hAnsi="Georgia"/>
+                <w:color w:val="1f1f1f"/>
+                <w:rtl w:val="0"/>
+              </w:rPr>
+              <w:t xml:space="preserve">0.007</w:t>
+            </w:r>
+          </w:p>
+        </w:tc>
+        <w:tc>
+          <w:tcPr>
+            <w:shd w:fill="auto" w:val="clear"/>
+            <w:tcMar>
+              <w:top w:w="100.0" w:type="dxa"/>
+              <w:left w:w="100.0" w:type="dxa"/>
+              <w:bottom w:w="100.0" w:type="dxa"/>
+              <w:right w:w="100.0" w:type="dxa"/>
+            </w:tcMar>
+            <w:vAlign w:val="top"/>
+          </w:tcPr>
+          <w:p>
+            <w:pPr>
+              <w:keepNext w:val="0"/>
+              <w:keepLines w:val="0"/>
+              <w:pageBreakBefore w:val="0"/>
+              <w:widowControl w:val="0"/>
+              <w:pBdr>
+                <w:top w:space="0" w:sz="0" w:val="nil"/>
+                <w:left w:space="0" w:sz="0" w:val="nil"/>
+                <w:bottom w:space="0" w:sz="0" w:val="nil"/>
+                <w:right w:space="0" w:sz="0" w:val="nil"/>
+                <w:between w:space="0" w:sz="0" w:val="nil"/>
+              </w:pBdr>
+              <w:shd w:fill="auto" w:val="clear"/>
+              <w:spacing w:after="0" w:before="0" w:line="240" w:lineRule="auto"/>
+              <w:ind w:left="0" w:right="0" w:firstLine="0"/>
+              <w:jc w:val="left"/>
+              <w:rPr>
+                <w:rFonts w:ascii="Georgia" w:cs="Georgia" w:eastAsia="Georgia" w:hAnsi="Georgia"/>
+                <w:color w:val="1f1f1f"/>
+              </w:rPr>
+            </w:pPr>
+            <w:r>
+              <w:rPr>
+                <w:rFonts w:ascii="Georgia" w:cs="Georgia" w:eastAsia="Georgia" w:hAnsi="Georgia"/>
+                <w:color w:val="1f1f1f"/>
+                <w:rtl w:val="0"/>
+              </w:rPr>
+              <w:t xml:space="preserve">0.001</w:t>
+            </w:r>
+          </w:p>
+        </w:tc>
+      </w:tr>
+      <w:tr>
+        <w:trPr>
+          <w:cantSplit w:val="0"/>
+          <w:tblHeader w:val="0"/>
+        </w:trPr>
+        <w:tc>
+          <w:tcPr>
+            <w:shd w:fill="auto" w:val="clear"/>
+            <w:tcMar>
+              <w:top w:w="100.0" w:type="dxa"/>
+              <w:left w:w="100.0" w:type="dxa"/>
+              <w:bottom w:w="100.0" w:type="dxa"/>
+              <w:right w:w="100.0" w:type="dxa"/>
+            </w:tcMar>
+            <w:vAlign w:val="top"/>
+          </w:tcPr>
+          <w:p>
+            <w:pPr>
+              <w:rPr>
+                <w:rFonts w:ascii="Georgia" w:cs="Georgia" w:eastAsia="Georgia" w:hAnsi="Georgia"/>
+                <w:color w:val="1f1f1f"/>
+              </w:rPr>
+            </w:pPr>
+            <w:r>
+              <w:rPr>
+                <w:rFonts w:ascii="Georgia" w:cs="Georgia" w:eastAsia="Georgia" w:hAnsi="Georgia"/>
+                <w:color w:val="1f1f1f"/>
+                <w:rtl w:val="0"/>
+              </w:rPr>
+              <w:t xml:space="preserve">object detection</w:t>
+            </w:r>
+          </w:p>
+        </w:tc>
+        <w:tc>
+          <w:tcPr>
+            <w:shd w:fill="auto" w:val="clear"/>
+            <w:tcMar>
+              <w:top w:w="100.0" w:type="dxa"/>
+              <w:left w:w="100.0" w:type="dxa"/>
+              <w:bottom w:w="100.0" w:type="dxa"/>
+              <w:right w:w="100.0" w:type="dxa"/>
+            </w:tcMar>
+            <w:vAlign w:val="top"/>
+          </w:tcPr>
+          <w:p>
+            <w:pPr>
+              <w:keepNext w:val="0"/>
+              <w:keepLines w:val="0"/>
+              <w:pageBreakBefore w:val="0"/>
+              <w:widowControl w:val="0"/>
+              <w:pBdr>
+                <w:top w:space="0" w:sz="0" w:val="nil"/>
+                <w:left w:space="0" w:sz="0" w:val="nil"/>
+                <w:bottom w:space="0" w:sz="0" w:val="nil"/>
+                <w:right w:space="0" w:sz="0" w:val="nil"/>
+                <w:between w:space="0" w:sz="0" w:val="nil"/>
+              </w:pBdr>
+              <w:shd w:fill="auto" w:val="clear"/>
+              <w:spacing w:after="0" w:before="0" w:line="240" w:lineRule="auto"/>
+              <w:ind w:left="0" w:right="0" w:firstLine="0"/>
+              <w:jc w:val="left"/>
+              <w:rPr>
+                <w:rFonts w:ascii="Georgia" w:cs="Georgia" w:eastAsia="Georgia" w:hAnsi="Georgia"/>
+                <w:color w:val="1f1f1f"/>
+              </w:rPr>
+            </w:pPr>
+            <w:r>
+              <w:rPr>
+                <w:rFonts w:ascii="Georgia" w:cs="Georgia" w:eastAsia="Georgia" w:hAnsi="Georgia"/>
+                <w:color w:val="1f1f1f"/>
+                <w:rtl w:val="0"/>
+              </w:rPr>
+              <w:t xml:space="preserve">0.038</w:t>
+            </w:r>
+          </w:p>
+        </w:tc>
+        <w:tc>
+          <w:tcPr>
+            <w:shd w:fill="auto" w:val="clear"/>
+            <w:tcMar>
+              <w:top w:w="100.0" w:type="dxa"/>
+              <w:left w:w="100.0" w:type="dxa"/>
+              <w:bottom w:w="100.0" w:type="dxa"/>
+              <w:right w:w="100.0" w:type="dxa"/>
+            </w:tcMar>
+            <w:vAlign w:val="top"/>
+          </w:tcPr>
+          <w:p>
+            <w:pPr>
+              <w:keepNext w:val="0"/>
+              <w:keepLines w:val="0"/>
+              <w:pageBreakBefore w:val="0"/>
+              <w:widowControl w:val="0"/>
+              <w:pBdr>
+                <w:top w:space="0" w:sz="0" w:val="nil"/>
+                <w:left w:space="0" w:sz="0" w:val="nil"/>
+                <w:bottom w:space="0" w:sz="0" w:val="nil"/>
+                <w:right w:space="0" w:sz="0" w:val="nil"/>
+                <w:between w:space="0" w:sz="0" w:val="nil"/>
+              </w:pBdr>
+              <w:shd w:fill="auto" w:val="clear"/>
+              <w:spacing w:after="0" w:before="0" w:line="240" w:lineRule="auto"/>
+              <w:ind w:left="0" w:right="0" w:firstLine="0"/>
+              <w:jc w:val="left"/>
+              <w:rPr>
+                <w:rFonts w:ascii="Georgia" w:cs="Georgia" w:eastAsia="Georgia" w:hAnsi="Georgia"/>
+                <w:color w:val="1f1f1f"/>
+              </w:rPr>
+            </w:pPr>
+            <w:r>
+              <w:rPr>
+                <w:rFonts w:ascii="Georgia" w:cs="Georgia" w:eastAsia="Georgia" w:hAnsi="Georgia"/>
+                <w:color w:val="1f1f1f"/>
+                <w:rtl w:val="0"/>
+              </w:rPr>
+              <w:t xml:space="preserve">0.02</w:t>
+            </w:r>
+          </w:p>
+        </w:tc>
+      </w:tr>
+      <w:tr>
+        <w:trPr>
+          <w:cantSplit w:val="0"/>
+          <w:tblHeader w:val="0"/>
+        </w:trPr>
+        <w:tc>
+          <w:tcPr>
+            <w:shd w:fill="auto" w:val="clear"/>
+            <w:tcMar>
+              <w:top w:w="100.0" w:type="dxa"/>
+              <w:left w:w="100.0" w:type="dxa"/>
+              <w:bottom w:w="100.0" w:type="dxa"/>
+              <w:right w:w="100.0" w:type="dxa"/>
+            </w:tcMar>
+            <w:vAlign w:val="top"/>
+          </w:tcPr>
+          <w:p>
+            <w:pPr>
+              <w:rPr>
+                <w:rFonts w:ascii="Georgia" w:cs="Georgia" w:eastAsia="Georgia" w:hAnsi="Georgia"/>
+                <w:color w:val="1f1f1f"/>
+              </w:rPr>
+            </w:pPr>
+            <w:r>
+              <w:rPr>
+                <w:rFonts w:ascii="Georgia" w:cs="Georgia" w:eastAsia="Georgia" w:hAnsi="Georgia"/>
+                <w:color w:val="1f1f1f"/>
+                <w:rtl w:val="0"/>
+              </w:rPr>
+              <w:t xml:space="preserve">text generation</w:t>
+            </w:r>
+          </w:p>
+        </w:tc>
+        <w:tc>
+          <w:tcPr>
+            <w:shd w:fill="auto" w:val="clear"/>
+            <w:tcMar>
+              <w:top w:w="100.0" w:type="dxa"/>
+              <w:left w:w="100.0" w:type="dxa"/>
+              <w:bottom w:w="100.0" w:type="dxa"/>
+              <w:right w:w="100.0" w:type="dxa"/>
+            </w:tcMar>
+            <w:vAlign w:val="top"/>
+          </w:tcPr>
+          <w:p>
+            <w:pPr>
+              <w:keepNext w:val="0"/>
+              <w:keepLines w:val="0"/>
+              <w:pageBreakBefore w:val="0"/>
+              <w:widowControl w:val="0"/>
+              <w:pBdr>
+                <w:top w:space="0" w:sz="0" w:val="nil"/>
+                <w:left w:space="0" w:sz="0" w:val="nil"/>
+                <w:bottom w:space="0" w:sz="0" w:val="nil"/>
+                <w:right w:space="0" w:sz="0" w:val="nil"/>
+                <w:between w:space="0" w:sz="0" w:val="nil"/>
+              </w:pBdr>
+              <w:shd w:fill="auto" w:val="clear"/>
+              <w:spacing w:after="0" w:before="0" w:line="240" w:lineRule="auto"/>
+              <w:ind w:left="0" w:right="0" w:firstLine="0"/>
+              <w:jc w:val="left"/>
+              <w:rPr>
+                <w:rFonts w:ascii="Georgia" w:cs="Georgia" w:eastAsia="Georgia" w:hAnsi="Georgia"/>
+                <w:color w:val="1f1f1f"/>
+              </w:rPr>
+            </w:pPr>
+            <w:r>
+              <w:rPr>
+                <w:rFonts w:ascii="Georgia" w:cs="Georgia" w:eastAsia="Georgia" w:hAnsi="Georgia"/>
+                <w:color w:val="1f1f1f"/>
+                <w:rtl w:val="0"/>
+              </w:rPr>
+              <w:t xml:space="preserve">0.047</w:t>
+            </w:r>
+          </w:p>
+        </w:tc>
+        <w:tc>
+          <w:tcPr>
+            <w:shd w:fill="auto" w:val="clear"/>
+            <w:tcMar>
+              <w:top w:w="100.0" w:type="dxa"/>
+              <w:left w:w="100.0" w:type="dxa"/>
+              <w:bottom w:w="100.0" w:type="dxa"/>
+              <w:right w:w="100.0" w:type="dxa"/>
+            </w:tcMar>
+            <w:vAlign w:val="top"/>
+          </w:tcPr>
+          <w:p>
+            <w:pPr>
+              <w:keepNext w:val="0"/>
+              <w:keepLines w:val="0"/>
+              <w:pageBreakBefore w:val="0"/>
+              <w:widowControl w:val="0"/>
+              <w:pBdr>
+                <w:top w:space="0" w:sz="0" w:val="nil"/>
+                <w:left w:space="0" w:sz="0" w:val="nil"/>
+                <w:bottom w:space="0" w:sz="0" w:val="nil"/>
+                <w:right w:space="0" w:sz="0" w:val="nil"/>
+                <w:between w:space="0" w:sz="0" w:val="nil"/>
+              </w:pBdr>
+              <w:shd w:fill="auto" w:val="clear"/>
+              <w:spacing w:after="0" w:before="0" w:line="240" w:lineRule="auto"/>
+              <w:ind w:left="0" w:right="0" w:firstLine="0"/>
+              <w:jc w:val="left"/>
+              <w:rPr>
+                <w:rFonts w:ascii="Georgia" w:cs="Georgia" w:eastAsia="Georgia" w:hAnsi="Georgia"/>
+                <w:color w:val="1f1f1f"/>
+              </w:rPr>
+            </w:pPr>
+            <w:r>
+              <w:rPr>
+                <w:rFonts w:ascii="Georgia" w:cs="Georgia" w:eastAsia="Georgia" w:hAnsi="Georgia"/>
+                <w:color w:val="1f1f1f"/>
+                <w:rtl w:val="0"/>
+              </w:rPr>
+              <w:t xml:space="preserve">0.03</w:t>
+            </w:r>
+          </w:p>
+        </w:tc>
+      </w:tr>
+      <w:tr>
+        <w:trPr>
+          <w:cantSplit w:val="0"/>
+          <w:tblHeader w:val="0"/>
+        </w:trPr>
+        <w:tc>
+          <w:tcPr>
+            <w:shd w:fill="auto" w:val="clear"/>
+            <w:tcMar>
+              <w:top w:w="100.0" w:type="dxa"/>
+              <w:left w:w="100.0" w:type="dxa"/>
+              <w:bottom w:w="100.0" w:type="dxa"/>
+              <w:right w:w="100.0" w:type="dxa"/>
+            </w:tcMar>
+            <w:vAlign w:val="top"/>
+          </w:tcPr>
+          <w:p>
+            <w:pPr>
+              <w:rPr>
+                <w:rFonts w:ascii="Georgia" w:cs="Georgia" w:eastAsia="Georgia" w:hAnsi="Georgia"/>
+                <w:color w:val="1f1f1f"/>
+              </w:rPr>
+            </w:pPr>
+            <w:r>
+              <w:rPr>
+                <w:rFonts w:ascii="Georgia" w:cs="Georgia" w:eastAsia="Georgia" w:hAnsi="Georgia"/>
+                <w:color w:val="1f1f1f"/>
+                <w:rtl w:val="0"/>
+              </w:rPr>
+              <w:t xml:space="preserve">summarization</w:t>
+            </w:r>
+          </w:p>
+        </w:tc>
+        <w:tc>
+          <w:tcPr>
+            <w:shd w:fill="auto" w:val="clear"/>
+            <w:tcMar>
+              <w:top w:w="100.0" w:type="dxa"/>
+              <w:left w:w="100.0" w:type="dxa"/>
+              <w:bottom w:w="100.0" w:type="dxa"/>
+              <w:right w:w="100.0" w:type="dxa"/>
+            </w:tcMar>
+            <w:vAlign w:val="top"/>
+          </w:tcPr>
+          <w:p>
+            <w:pPr>
+              <w:keepNext w:val="0"/>
+              <w:keepLines w:val="0"/>
+              <w:pageBreakBefore w:val="0"/>
+              <w:widowControl w:val="0"/>
+              <w:pBdr>
+                <w:top w:space="0" w:sz="0" w:val="nil"/>
+                <w:left w:space="0" w:sz="0" w:val="nil"/>
+                <w:bottom w:space="0" w:sz="0" w:val="nil"/>
+                <w:right w:space="0" w:sz="0" w:val="nil"/>
+                <w:between w:space="0" w:sz="0" w:val="nil"/>
+              </w:pBdr>
+              <w:shd w:fill="auto" w:val="clear"/>
+              <w:spacing w:after="0" w:before="0" w:line="240" w:lineRule="auto"/>
+              <w:ind w:left="0" w:right="0" w:firstLine="0"/>
+              <w:jc w:val="left"/>
+              <w:rPr>
+                <w:rFonts w:ascii="Georgia" w:cs="Georgia" w:eastAsia="Georgia" w:hAnsi="Georgia"/>
+                <w:color w:val="1f1f1f"/>
+              </w:rPr>
+            </w:pPr>
+            <w:r>
+              <w:rPr>
+                <w:rFonts w:ascii="Georgia" w:cs="Georgia" w:eastAsia="Georgia" w:hAnsi="Georgia"/>
+                <w:color w:val="1f1f1f"/>
+                <w:rtl w:val="0"/>
+              </w:rPr>
+              <w:t xml:space="preserve">0.049</w:t>
+            </w:r>
+          </w:p>
+        </w:tc>
+        <w:tc>
+          <w:tcPr>
+            <w:shd w:fill="auto" w:val="clear"/>
+            <w:tcMar>
+              <w:top w:w="100.0" w:type="dxa"/>
+              <w:left w:w="100.0" w:type="dxa"/>
+              <w:bottom w:w="100.0" w:type="dxa"/>
+              <w:right w:w="100.0" w:type="dxa"/>
+            </w:tcMar>
+            <w:vAlign w:val="top"/>
+          </w:tcPr>
+          <w:p>
+            <w:pPr>
+              <w:keepNext w:val="0"/>
+              <w:keepLines w:val="0"/>
+              <w:pageBreakBefore w:val="0"/>
+              <w:widowControl w:val="0"/>
+              <w:pBdr>
+                <w:top w:space="0" w:sz="0" w:val="nil"/>
+                <w:left w:space="0" w:sz="0" w:val="nil"/>
+                <w:bottom w:space="0" w:sz="0" w:val="nil"/>
+                <w:right w:space="0" w:sz="0" w:val="nil"/>
+                <w:between w:space="0" w:sz="0" w:val="nil"/>
+              </w:pBdr>
+              <w:shd w:fill="auto" w:val="clear"/>
+              <w:spacing w:after="0" w:before="0" w:line="240" w:lineRule="auto"/>
+              <w:ind w:left="0" w:right="0" w:firstLine="0"/>
+              <w:jc w:val="left"/>
+              <w:rPr>
+                <w:rFonts w:ascii="Georgia" w:cs="Georgia" w:eastAsia="Georgia" w:hAnsi="Georgia"/>
+                <w:color w:val="1f1f1f"/>
+              </w:rPr>
+            </w:pPr>
+            <w:r>
+              <w:rPr>
+                <w:rFonts w:ascii="Georgia" w:cs="Georgia" w:eastAsia="Georgia" w:hAnsi="Georgia"/>
+                <w:color w:val="1f1f1f"/>
+                <w:rtl w:val="0"/>
+              </w:rPr>
+              <w:t xml:space="preserve">0.01</w:t>
+            </w:r>
+          </w:p>
+        </w:tc>
+      </w:tr>
+      <w:tr>
+        <w:trPr>
+          <w:cantSplit w:val="0"/>
+          <w:tblHeader w:val="0"/>
+        </w:trPr>
+        <w:tc>
+          <w:tcPr>
+            <w:shd w:fill="auto" w:val="clear"/>
+            <w:tcMar>
+              <w:top w:w="100.0" w:type="dxa"/>
+              <w:left w:w="100.0" w:type="dxa"/>
+              <w:bottom w:w="100.0" w:type="dxa"/>
+              <w:right w:w="100.0" w:type="dxa"/>
+            </w:tcMar>
+            <w:vAlign w:val="top"/>
+          </w:tcPr>
+          <w:p>
+            <w:pPr>
+              <w:rPr>
+                <w:rFonts w:ascii="Georgia" w:cs="Georgia" w:eastAsia="Georgia" w:hAnsi="Georgia"/>
+                <w:color w:val="1f1f1f"/>
+              </w:rPr>
+            </w:pPr>
+            <w:r>
+              <w:rPr>
+                <w:rFonts w:ascii="Georgia" w:cs="Georgia" w:eastAsia="Georgia" w:hAnsi="Georgia"/>
+                <w:color w:val="1f1f1f"/>
+                <w:rtl w:val="0"/>
+              </w:rPr>
+              <w:t xml:space="preserve">image captioning</w:t>
+            </w:r>
+          </w:p>
+        </w:tc>
+        <w:tc>
+          <w:tcPr>
+            <w:shd w:fill="auto" w:val="clear"/>
+            <w:tcMar>
+              <w:top w:w="100.0" w:type="dxa"/>
+              <w:left w:w="100.0" w:type="dxa"/>
+              <w:bottom w:w="100.0" w:type="dxa"/>
+              <w:right w:w="100.0" w:type="dxa"/>
+            </w:tcMar>
+            <w:vAlign w:val="top"/>
+          </w:tcPr>
+          <w:p>
+            <w:pPr>
+              <w:keepNext w:val="0"/>
+              <w:keepLines w:val="0"/>
+              <w:pageBreakBefore w:val="0"/>
+              <w:widowControl w:val="0"/>
+              <w:pBdr>
+                <w:top w:space="0" w:sz="0" w:val="nil"/>
+                <w:left w:space="0" w:sz="0" w:val="nil"/>
+                <w:bottom w:space="0" w:sz="0" w:val="nil"/>
+                <w:right w:space="0" w:sz="0" w:val="nil"/>
+                <w:between w:space="0" w:sz="0" w:val="nil"/>
+              </w:pBdr>
+              <w:shd w:fill="auto" w:val="clear"/>
+              <w:spacing w:after="0" w:before="0" w:line="240" w:lineRule="auto"/>
+              <w:ind w:left="0" w:right="0" w:firstLine="0"/>
+              <w:jc w:val="left"/>
+              <w:rPr>
+                <w:rFonts w:ascii="Georgia" w:cs="Georgia" w:eastAsia="Georgia" w:hAnsi="Georgia"/>
+                <w:color w:val="1f1f1f"/>
+              </w:rPr>
+            </w:pPr>
+            <w:r>
+              <w:rPr>
+                <w:rFonts w:ascii="Georgia" w:cs="Georgia" w:eastAsia="Georgia" w:hAnsi="Georgia"/>
+                <w:color w:val="1f1f1f"/>
+                <w:rtl w:val="0"/>
+              </w:rPr>
+              <w:t xml:space="preserve">0.063</w:t>
+            </w:r>
+          </w:p>
+        </w:tc>
+        <w:tc>
+          <w:tcPr>
+            <w:shd w:fill="auto" w:val="clear"/>
+            <w:tcMar>
+              <w:top w:w="100.0" w:type="dxa"/>
+              <w:left w:w="100.0" w:type="dxa"/>
+              <w:bottom w:w="100.0" w:type="dxa"/>
+              <w:right w:w="100.0" w:type="dxa"/>
+            </w:tcMar>
+            <w:vAlign w:val="top"/>
+          </w:tcPr>
+          <w:p>
+            <w:pPr>
+              <w:keepNext w:val="0"/>
+              <w:keepLines w:val="0"/>
+              <w:pageBreakBefore w:val="0"/>
+              <w:widowControl w:val="0"/>
+              <w:pBdr>
+                <w:top w:space="0" w:sz="0" w:val="nil"/>
+                <w:left w:space="0" w:sz="0" w:val="nil"/>
+                <w:bottom w:space="0" w:sz="0" w:val="nil"/>
+                <w:right w:space="0" w:sz="0" w:val="nil"/>
+                <w:between w:space="0" w:sz="0" w:val="nil"/>
+              </w:pBdr>
+              <w:shd w:fill="auto" w:val="clear"/>
+              <w:spacing w:after="0" w:before="0" w:line="240" w:lineRule="auto"/>
+              <w:ind w:left="0" w:right="0" w:firstLine="0"/>
+              <w:jc w:val="left"/>
+              <w:rPr>
+                <w:rFonts w:ascii="Georgia" w:cs="Georgia" w:eastAsia="Georgia" w:hAnsi="Georgia"/>
+                <w:color w:val="1f1f1f"/>
+              </w:rPr>
+            </w:pPr>
+            <w:r>
+              <w:rPr>
+                <w:rFonts w:ascii="Georgia" w:cs="Georgia" w:eastAsia="Georgia" w:hAnsi="Georgia"/>
+                <w:color w:val="1f1f1f"/>
+                <w:rtl w:val="0"/>
+              </w:rPr>
+              <w:t xml:space="preserve">0.02</w:t>
+            </w:r>
+          </w:p>
+        </w:tc>
+      </w:tr>
+      <w:tr>
+        <w:trPr>
+          <w:cantSplit w:val="0"/>
+          <w:tblHeader w:val="0"/>
+        </w:trPr>
+        <w:tc>
+          <w:tcPr>
+            <w:shd w:fill="auto" w:val="clear"/>
+            <w:tcMar>
+              <w:top w:w="100.0" w:type="dxa"/>
+              <w:left w:w="100.0" w:type="dxa"/>
+              <w:bottom w:w="100.0" w:type="dxa"/>
+              <w:right w:w="100.0" w:type="dxa"/>
+            </w:tcMar>
+            <w:vAlign w:val="top"/>
+          </w:tcPr>
+          <w:p>
+            <w:pPr>
+              <w:rPr>
+                <w:rFonts w:ascii="Georgia" w:cs="Georgia" w:eastAsia="Georgia" w:hAnsi="Georgia"/>
+                <w:color w:val="1f1f1f"/>
+              </w:rPr>
+            </w:pPr>
+            <w:r>
+              <w:rPr>
+                <w:rFonts w:ascii="Georgia" w:cs="Georgia" w:eastAsia="Georgia" w:hAnsi="Georgia"/>
+                <w:color w:val="1f1f1f"/>
+                <w:rtl w:val="0"/>
+              </w:rPr>
+              <w:t xml:space="preserve">image generation</w:t>
+            </w:r>
+          </w:p>
+        </w:tc>
+        <w:tc>
+          <w:tcPr>
+            <w:shd w:fill="auto" w:val="clear"/>
+            <w:tcMar>
+              <w:top w:w="100.0" w:type="dxa"/>
+              <w:left w:w="100.0" w:type="dxa"/>
+              <w:bottom w:w="100.0" w:type="dxa"/>
+              <w:right w:w="100.0" w:type="dxa"/>
+            </w:tcMar>
+            <w:vAlign w:val="top"/>
+          </w:tcPr>
+          <w:p>
+            <w:pPr>
+              <w:keepNext w:val="0"/>
+              <w:keepLines w:val="0"/>
+              <w:pageBreakBefore w:val="0"/>
+              <w:widowControl w:val="0"/>
+              <w:pBdr>
+                <w:top w:space="0" w:sz="0" w:val="nil"/>
+                <w:left w:space="0" w:sz="0" w:val="nil"/>
+                <w:bottom w:space="0" w:sz="0" w:val="nil"/>
+                <w:right w:space="0" w:sz="0" w:val="nil"/>
+                <w:between w:space="0" w:sz="0" w:val="nil"/>
+              </w:pBdr>
+              <w:shd w:fill="auto" w:val="clear"/>
+              <w:spacing w:after="0" w:before="0" w:line="240" w:lineRule="auto"/>
+              <w:ind w:left="0" w:right="0" w:firstLine="0"/>
+              <w:jc w:val="left"/>
+              <w:rPr>
+                <w:rFonts w:ascii="Georgia" w:cs="Georgia" w:eastAsia="Georgia" w:hAnsi="Georgia"/>
+                <w:color w:val="1f1f1f"/>
+              </w:rPr>
+            </w:pPr>
+            <w:r>
+              <w:rPr>
+                <w:rFonts w:ascii="Georgia" w:cs="Georgia" w:eastAsia="Georgia" w:hAnsi="Georgia"/>
+                <w:color w:val="1f1f1f"/>
+                <w:rtl w:val="0"/>
+              </w:rPr>
+              <w:t xml:space="preserve">2.907</w:t>
+            </w:r>
+          </w:p>
+        </w:tc>
+        <w:tc>
+          <w:tcPr>
+            <w:shd w:fill="auto" w:val="clear"/>
+            <w:tcMar>
+              <w:top w:w="100.0" w:type="dxa"/>
+              <w:left w:w="100.0" w:type="dxa"/>
+              <w:bottom w:w="100.0" w:type="dxa"/>
+              <w:right w:w="100.0" w:type="dxa"/>
+            </w:tcMar>
+            <w:vAlign w:val="top"/>
+          </w:tcPr>
+          <w:p>
+            <w:pPr>
+              <w:keepNext w:val="0"/>
+              <w:keepLines w:val="0"/>
+              <w:pageBreakBefore w:val="0"/>
+              <w:widowControl w:val="0"/>
+              <w:pBdr>
+                <w:top w:space="0" w:sz="0" w:val="nil"/>
+                <w:left w:space="0" w:sz="0" w:val="nil"/>
+                <w:bottom w:space="0" w:sz="0" w:val="nil"/>
+                <w:right w:space="0" w:sz="0" w:val="nil"/>
+                <w:between w:space="0" w:sz="0" w:val="nil"/>
+              </w:pBdr>
+              <w:shd w:fill="auto" w:val="clear"/>
+              <w:spacing w:after="0" w:before="0" w:line="240" w:lineRule="auto"/>
+              <w:ind w:left="0" w:right="0" w:firstLine="0"/>
+              <w:jc w:val="left"/>
+              <w:rPr>
+                <w:rFonts w:ascii="Georgia" w:cs="Georgia" w:eastAsia="Georgia" w:hAnsi="Georgia"/>
+                <w:color w:val="1f1f1f"/>
+              </w:rPr>
+            </w:pPr>
+            <w:r>
+              <w:rPr>
+                <w:rFonts w:ascii="Georgia" w:cs="Georgia" w:eastAsia="Georgia" w:hAnsi="Georgia"/>
+                <w:color w:val="1f1f1f"/>
+                <w:rtl w:val="0"/>
+              </w:rPr>
+              <w:t xml:space="preserve">3.31</w:t>
+            </w:r>
+          </w:p>
+        </w:tc>
+      </w:tr>
+    </w:tbl>
+    <w:p>
+      <w:pPr>
+        <w:rPr>
+          <w:rFonts w:ascii="Georgia" w:cs="Georgia" w:eastAsia="Georgia" w:hAnsi="Georgia"/>
+          <w:color w:val="1f1f1f"/>
+        </w:rPr>
+      </w:pPr>
+      <w:r>
+        <w:rPr>
+          <w:rtl w:val="0"/>
+        </w:rPr>
+      </w:r>
+    </w:p>
+    <w:p>
+      <w:pPr>
+        <w:rPr>
+          <w:rFonts w:ascii="Georgia" w:cs="Georgia" w:eastAsia="Georgia" w:hAnsi="Georgia"/>
+          <w:color w:val="1f1f1f"/>
+        </w:rPr>
+      </w:pPr>
+      <w:r>
+        <w:rPr>
+          <w:rFonts w:ascii="Georgia" w:cs="Georgia" w:eastAsia="Georgia" w:hAnsi="Georgia"/>
+          <w:color w:val="1f1f1f"/>
+          <w:rtl w:val="0"/>
+        </w:rPr>
+        <w:t xml:space="preserve">Table: Mean and standard deviation of energy per 1,000 queries for the ten tasks examined in our analysis.</w:t>
+      </w:r>
+    </w:p>
+    <w:p>
+      <w:pPr>
+        <w:rPr>
+          <w:rFonts w:ascii="Georgia" w:cs="Georgia" w:eastAsia="Georgia" w:hAnsi="Georgia"/>
+          <w:color w:val="1f1f1f"/>
+        </w:rPr>
+      </w:pPr>
+      <w:r>
+        <w:rPr>
+          <w:rtl w:val="0"/>
+        </w:rPr>
+      </w:r>
+    </w:p>
+    <w:p>
+      <w:pPr>
+        <w:ind w:left="0" w:firstLine="0"/>
+        <w:rPr/>
+      </w:pPr>
+      <w:r>
+        <w:rPr/>
+        <w:drawing>
+          <wp:inline distB="114300" distT="114300" distL="114300" distR="114300">
+            <wp:extent cx="5731200" cy="1460500"/>
+            <wp:effectExtent b="0" l="0" r="0" t="0"/>
+            <wp:docPr id="4" name="image2.png"/>
+            <a:graphic>
+              <a:graphicData uri="http://schemas.openxmlformats.org/drawingml/2006/picture">
+                <pic:pic>
+                  <pic:nvPicPr>
+                    <pic:cNvPr id="0" name="image2.png"/>
+                    <pic:cNvPicPr preferRelativeResize="0"/>
+                  </pic:nvPicPr>
+                  <pic:blipFill>
+                    <a:blip r:embed="rId20"/>
+                    <a:srcRect b="0" l="0" r="0" t="0"/>
+                    <a:stretch>
+                      <a:fillRect/>
+                    </a:stretch>
+                  </pic:blipFill>
+                  <pic:spPr>
+                    <a:xfrm>
+                      <a:off x="0" y="0"/>
+                      <a:ext cx="5731200" cy="1460500"/>
+                    </a:xfrm>
+                    <a:prstGeom prst="rect"/>
+                    <a:ln/>
+                  </pic:spPr>
+                </pic:pic>
+              </a:graphicData>
+            </a:graphic>
+          </wp:inline>
+        </w:drawing>
+      </w:r>
+      <w:r>
+        <w:rPr>
+          <w:rtl w:val="0"/>
+        </w:rPr>
+      </w:r>
+    </w:p>
+    <w:p>
+      <w:pPr>
+        <w:ind w:left="0" w:firstLine="0"/>
+        <w:rPr/>
+      </w:pPr>
+      <w:r>
+        <w:rPr>
+          <w:rtl w:val="0"/>
+        </w:rPr>
+      </w:r>
+    </w:p>
+    <w:p>
+      <w:pPr>
+        <w:ind w:left="0" w:firstLine="0"/>
+        <w:rPr/>
+      </w:pPr>
+      <w:r>
+        <w:rPr>
+          <w:rFonts w:ascii="Arial Unicode MS" w:cs="Arial Unicode MS" w:eastAsia="Arial Unicode MS" w:hAnsi="Arial Unicode MS"/>
+          <w:rtl w:val="0"/>
+        </w:rPr>
+        <w:t xml:space="preserve">BLOOMz-7B BLOOMz-3B BLOOMz-1B BLOOMz-560M Training energy (kWh) Finetuning energy (kWh) Inference energy (kWh) Cost parity (# inferences) 51,686 7,571 1.0 × 10−4 592,570,000 25,634 3,242 7.3 × 10−5 395,602,740 17,052 1,081 6.2 × 10−5 292,467,741 10,505 543 5.4 × 10−5 204,592,592</w:t>
+        <w:br w:type="textWrapping"/>
+      </w:r>
+      <w:r>
+        <w:rPr/>
+        <w:drawing>
+          <wp:inline distB="114300" distT="114300" distL="114300" distR="114300">
+            <wp:extent cx="5731200" cy="1130300"/>
+            <wp:effectExtent b="0" l="0" r="0" t="0"/>
+            <wp:docPr id="3" name="image4.png"/>
+            <a:graphic>
+              <a:graphicData uri="http://schemas.openxmlformats.org/drawingml/2006/picture">
+                <pic:pic>
+                  <pic:nvPicPr>
+                    <pic:cNvPr id="0" name="image4.png"/>
+                    <pic:cNvPicPr preferRelativeResize="0"/>
+                  </pic:nvPicPr>
+                  <pic:blipFill>
+                    <a:blip r:embed="rId21"/>
+                    <a:srcRect b="0" l="0" r="0" t="0"/>
+                    <a:stretch>
+                      <a:fillRect/>
+                    </a:stretch>
+                  </pic:blipFill>
+                  <pic:spPr>
+                    <a:xfrm>
+                      <a:off x="0" y="0"/>
+                      <a:ext cx="5731200" cy="1130300"/>
+                    </a:xfrm>
+                    <a:prstGeom prst="rect"/>
+                    <a:ln/>
+                  </pic:spPr>
+                </pic:pic>
+              </a:graphicData>
+            </a:graphic>
+          </wp:inline>
+        </w:drawing>
+      </w:r>
+      <w:r>
+        <w:rPr>
+          <w:rtl w:val="0"/>
+        </w:rPr>
+      </w:r>
+    </w:p>
+    <w:p>
+      <w:pPr>
+        <w:keepNext w:val="0"/>
+        <w:keepLines w:val="0"/>
+        <w:pageBreakBefore w:val="0"/>
+        <w:widowControl w:val="1"/>
+        <w:pBdr>
+          <w:top w:space="0" w:sz="0" w:val="nil"/>
+          <w:left w:space="0" w:sz="0" w:val="nil"/>
+          <w:bottom w:space="0" w:sz="0" w:val="nil"/>
+          <w:right w:space="0" w:sz="0" w:val="nil"/>
+          <w:between w:space="0" w:sz="0" w:val="nil"/>
+        </w:pBdr>
+        <w:shd w:fill="auto" w:val="clear"/>
+        <w:spacing w:after="0" w:before="0" w:line="276" w:lineRule="auto"/>
+        <w:ind w:left="0" w:right="0" w:firstLine="0"/>
+        <w:jc w:val="left"/>
+        <w:rPr/>
+      </w:pPr>
+      <w:r>
+        <w:rPr>
+          <w:rtl w:val="0"/>
+        </w:rPr>
+        <w:t xml:space="preserve">Datacenter carbon intensity (gCO2e/kWh)</w:t>
+      </w:r>
+    </w:p>
+    <w:p>
+      <w:pPr>
+        <w:keepNext w:val="0"/>
+        <w:keepLines w:val="0"/>
+        <w:pageBreakBefore w:val="0"/>
+        <w:widowControl w:val="1"/>
+        <w:pBdr>
+          <w:top w:space="0" w:sz="0" w:val="nil"/>
+          <w:left w:space="0" w:sz="0" w:val="nil"/>
+          <w:bottom w:space="0" w:sz="0" w:val="nil"/>
+          <w:right w:space="0" w:sz="0" w:val="nil"/>
+          <w:between w:space="0" w:sz="0" w:val="nil"/>
+        </w:pBdr>
+        <w:shd w:fill="auto" w:val="clear"/>
+        <w:spacing w:after="0" w:before="0" w:line="276" w:lineRule="auto"/>
+        <w:ind w:left="0" w:right="0" w:firstLine="0"/>
+        <w:jc w:val="left"/>
+        <w:rPr/>
+      </w:pPr>
       <w:r>
         <w:rPr>
           <w:rtl w:val="0"/>
@@ -1506,7 +3192,16 @@
           <w:szCs w:val="26"/>
           <w:rtl w:val="0"/>
         </w:rPr>
-        <w:t xml:space="preserve">Government &amp; Tech Reports</w:t>
+        <w:t xml:space="preserve">G</w:t>
+      </w:r>
+      <w:r>
+        <w:rPr>
+          <w:color w:val="000000"/>
+          <w:sz w:val="26"/>
+          <w:szCs w:val="26"/>
+          <w:rtl w:val="0"/>
+        </w:rPr>
+        <w:t xml:space="preserve">overnment &amp; Tech Reports</w:t>
       </w:r>
     </w:p>
     <w:p>
@@ -1554,7 +3249,7 @@
         </w:rPr>
         <w:t xml:space="preserve"> (</w:t>
       </w:r>
-      <w:hyperlink r:id="rId18">
+      <w:hyperlink r:id="rId22">
         <w:r>
           <w:rPr>
             <w:color w:val="1155cc"/>
@@ -1648,6 +3343,308 @@
         <w:rPr>
           <w:rtl w:val="0"/>
         </w:rPr>
+      </w:r>
+    </w:p>
+    <w:p>
+      <w:pPr>
+        <w:rPr/>
+      </w:pPr>
+      <w:r>
+        <w:rPr/>
+        <w:drawing>
+          <wp:inline distB="114300" distT="114300" distL="114300" distR="114300">
+            <wp:extent cx="3000375" cy="2295525"/>
+            <wp:effectExtent b="0" l="0" r="0" t="0"/>
+            <wp:docPr id="2" name="image3.png"/>
+            <a:graphic>
+              <a:graphicData uri="http://schemas.openxmlformats.org/drawingml/2006/picture">
+                <pic:pic>
+                  <pic:nvPicPr>
+                    <pic:cNvPr id="0" name="image3.png"/>
+                    <pic:cNvPicPr preferRelativeResize="0"/>
+                  </pic:nvPicPr>
+                  <pic:blipFill>
+                    <a:blip r:embed="rId23"/>
+                    <a:srcRect b="0" l="0" r="0" t="0"/>
+                    <a:stretch>
+                      <a:fillRect/>
+                    </a:stretch>
+                  </pic:blipFill>
+                  <pic:spPr>
+                    <a:xfrm>
+                      <a:off x="0" y="0"/>
+                      <a:ext cx="3000375" cy="2295525"/>
+                    </a:xfrm>
+                    <a:prstGeom prst="rect"/>
+                    <a:ln/>
+                  </pic:spPr>
+                </pic:pic>
+              </a:graphicData>
+            </a:graphic>
+          </wp:inline>
+        </w:drawing>
+      </w:r>
+      <w:r>
+        <w:rPr>
+          <w:rtl w:val="0"/>
+        </w:rPr>
+      </w:r>
+    </w:p>
+    <w:p>
+      <w:pPr>
+        <w:rPr/>
+      </w:pPr>
+      <w:r>
+        <w:rPr>
+          <w:rtl w:val="0"/>
+        </w:rPr>
+      </w:r>
+    </w:p>
+    <w:p>
+      <w:pPr>
+        <w:rPr/>
+      </w:pPr>
+      <w:r>
+        <w:rPr/>
+        <w:drawing>
+          <wp:inline distB="114300" distT="114300" distL="114300" distR="114300">
+            <wp:extent cx="4819650" cy="2962275"/>
+            <wp:effectExtent b="0" l="0" r="0" t="0"/>
+            <wp:docPr id="1" name="image1.png"/>
+            <a:graphic>
+              <a:graphicData uri="http://schemas.openxmlformats.org/drawingml/2006/picture">
+                <pic:pic>
+                  <pic:nvPicPr>
+                    <pic:cNvPr id="0" name="image1.png"/>
+                    <pic:cNvPicPr preferRelativeResize="0"/>
+                  </pic:nvPicPr>
+                  <pic:blipFill>
+                    <a:blip r:embed="rId24"/>
+                    <a:srcRect b="0" l="0" r="0" t="0"/>
+                    <a:stretch>
+                      <a:fillRect/>
+                    </a:stretch>
+                  </pic:blipFill>
+                  <pic:spPr>
+                    <a:xfrm>
+                      <a:off x="0" y="0"/>
+                      <a:ext cx="4819650" cy="2962275"/>
+                    </a:xfrm>
+                    <a:prstGeom prst="rect"/>
+                    <a:ln/>
+                  </pic:spPr>
+                </pic:pic>
+              </a:graphicData>
+            </a:graphic>
+          </wp:inline>
+        </w:drawing>
+      </w:r>
+      <w:r>
+        <w:rPr>
+          <w:rtl w:val="0"/>
+        </w:rPr>
+      </w:r>
+    </w:p>
+    <w:p>
+      <w:pPr>
+        <w:rPr/>
+      </w:pPr>
+      <w:r>
+        <w:rPr>
+          <w:rtl w:val="0"/>
+        </w:rPr>
+      </w:r>
+    </w:p>
+    <w:p>
+      <w:pPr>
+        <w:pStyle w:val="Heading2"/>
+        <w:rPr/>
+      </w:pPr>
+      <w:bookmarkStart w:colFirst="0" w:colLast="0" w:name="_yce6b7xafz4x" w:id="7"/>
+      <w:bookmarkEnd w:id="7"/>
+      <w:r>
+        <w:rPr>
+          <w:rtl w:val="0"/>
+        </w:rPr>
+        <w:t xml:space="preserve">Query classification Model</w:t>
+      </w:r>
+    </w:p>
+    <w:p>
+      <w:pPr>
+        <w:pStyle w:val="Heading3"/>
+        <w:keepNext w:val="0"/>
+        <w:keepLines w:val="0"/>
+        <w:spacing w:before="280" w:lineRule="auto"/>
+        <w:rPr>
+          <w:b w:val="1"/>
+          <w:color w:val="000000"/>
+          <w:sz w:val="26"/>
+          <w:szCs w:val="26"/>
+        </w:rPr>
+      </w:pPr>
+      <w:bookmarkStart w:colFirst="0" w:colLast="0" w:name="_p6btbnd7py9e" w:id="8"/>
+      <w:bookmarkEnd w:id="8"/>
+      <w:r>
+        <w:rPr>
+          <w:b w:val="1"/>
+          <w:color w:val="000000"/>
+          <w:sz w:val="26"/>
+          <w:szCs w:val="26"/>
+          <w:rtl w:val="0"/>
+        </w:rPr>
+        <w:t xml:space="preserve">Project Direction</w:t>
+      </w:r>
+    </w:p>
+    <w:p>
+      <w:pPr>
+        <w:spacing w:after="240" w:before="240" w:lineRule="auto"/>
+        <w:rPr/>
+      </w:pPr>
+      <w:r>
+        <w:rPr>
+          <w:rtl w:val="0"/>
+        </w:rPr>
+        <w:t xml:space="preserve">The primary objective of the project evolved from developing a model to predict sustainability metrics to building a robust query classification model. During the course of development, we identified that sustainability metrics can be accurately computed using predefined formulas and findings from established research literature. However, classifying user-provided queries into meaningful categories—such as text generation, code generation, summarization, etc.—posed a more complex challenge that could not be addressed using rule-based methods. This necessitated the development of an AI-based solution specifically for query classification.</w:t>
+      </w:r>
+    </w:p>
+    <w:p>
+      <w:pPr>
+        <w:pStyle w:val="Heading3"/>
+        <w:keepNext w:val="0"/>
+        <w:keepLines w:val="0"/>
+        <w:spacing w:before="280" w:lineRule="auto"/>
+        <w:rPr>
+          <w:b w:val="1"/>
+          <w:color w:val="000000"/>
+          <w:sz w:val="26"/>
+          <w:szCs w:val="26"/>
+        </w:rPr>
+      </w:pPr>
+      <w:bookmarkStart w:colFirst="0" w:colLast="0" w:name="_hh6wpeo4gy1u" w:id="9"/>
+      <w:bookmarkEnd w:id="9"/>
+      <w:r>
+        <w:rPr>
+          <w:b w:val="1"/>
+          <w:color w:val="000000"/>
+          <w:sz w:val="26"/>
+          <w:szCs w:val="26"/>
+          <w:rtl w:val="0"/>
+        </w:rPr>
+        <w:t xml:space="preserve">Data Collection</w:t>
+      </w:r>
+    </w:p>
+    <w:p>
+      <w:pPr>
+        <w:spacing w:after="240" w:before="240" w:lineRule="auto"/>
+        <w:rPr/>
+      </w:pPr>
+      <w:r>
+        <w:rPr>
+          <w:rtl w:val="0"/>
+        </w:rPr>
+        <w:t xml:space="preserve">As there were no publicly available datasets containing user queries labeled with corresponding categories, we undertook the task of curating our own dataset. Initial data was collected via Google Forms, where we gathered real-world user queries along with their respective labels. To augment this dataset, we employed generative techniques to synthesize additional query samples. Furthermore, we utilized </w:t>
+      </w:r>
+      <w:r>
+        <w:rPr>
+          <w:b w:val="1"/>
+          <w:rtl w:val="0"/>
+        </w:rPr>
+        <w:t xml:space="preserve">Gretel.ai</w:t>
+      </w:r>
+      <w:r>
+        <w:rPr>
+          <w:rtl w:val="0"/>
+        </w:rPr>
+        <w:t xml:space="preserve">, a synthetic data generation platform, to expand our dataset at scale while preserving label relevance and data diversity.</w:t>
+      </w:r>
+    </w:p>
+    <w:p>
+      <w:pPr>
+        <w:pStyle w:val="Heading3"/>
+        <w:keepNext w:val="0"/>
+        <w:keepLines w:val="0"/>
+        <w:spacing w:before="280" w:lineRule="auto"/>
+        <w:rPr>
+          <w:b w:val="1"/>
+          <w:color w:val="000000"/>
+          <w:sz w:val="26"/>
+          <w:szCs w:val="26"/>
+        </w:rPr>
+      </w:pPr>
+      <w:bookmarkStart w:colFirst="0" w:colLast="0" w:name="_ixqbx990s0w9" w:id="10"/>
+      <w:bookmarkEnd w:id="10"/>
+      <w:r>
+        <w:rPr>
+          <w:b w:val="1"/>
+          <w:color w:val="000000"/>
+          <w:sz w:val="26"/>
+          <w:szCs w:val="26"/>
+          <w:rtl w:val="0"/>
+        </w:rPr>
+        <w:t xml:space="preserve">Model Training and Deployment</w:t>
+      </w:r>
+    </w:p>
+    <w:p>
+      <w:pPr>
+        <w:spacing w:after="240" w:before="240" w:lineRule="auto"/>
+        <w:rPr/>
+      </w:pPr>
+      <w:r>
+        <w:rPr>
+          <w:rtl w:val="0"/>
+        </w:rPr>
+        <w:t xml:space="preserve">The compiled dataset was uploaded to </w:t>
+      </w:r>
+      <w:r>
+        <w:rPr>
+          <w:b w:val="1"/>
+          <w:rtl w:val="0"/>
+        </w:rPr>
+        <w:t xml:space="preserve">Vertex AI</w:t>
+      </w:r>
+      <w:r>
+        <w:rPr>
+          <w:rtl w:val="0"/>
+        </w:rPr>
+        <w:t xml:space="preserve">, where we trained a custom </w:t>
+      </w:r>
+      <w:r>
+        <w:rPr>
+          <w:b w:val="1"/>
+          <w:rtl w:val="0"/>
+        </w:rPr>
+        <w:t xml:space="preserve">AutoML classification model</w:t>
+      </w:r>
+      <w:r>
+        <w:rPr>
+          <w:rtl w:val="0"/>
+        </w:rPr>
+        <w:t xml:space="preserve">. The AutoML approach allowed us to leverage Google's advanced machine learning infrastructure without requiring deep model customization or manual hyperparameter tuning.</w:t>
+      </w:r>
+    </w:p>
+    <w:p>
+      <w:pPr>
+        <w:spacing w:after="240" w:before="240" w:lineRule="auto"/>
+        <w:rPr/>
+      </w:pPr>
+      <w:r>
+        <w:rPr>
+          <w:rtl w:val="0"/>
+        </w:rPr>
+        <w:t xml:space="preserve">Upon successful training, the model was deployed to a </w:t>
+      </w:r>
+      <w:r>
+        <w:rPr>
+          <w:b w:val="1"/>
+          <w:rtl w:val="0"/>
+        </w:rPr>
+        <w:t xml:space="preserve">Vertex AI endpoint</w:t>
+      </w:r>
+      <w:r>
+        <w:rPr>
+          <w:rtl w:val="0"/>
+        </w:rPr>
+        <w:t xml:space="preserve">. This endpoint facilitates both real-time and batch predictions, enabling seamless integration into our application and allowing us to efficiently classify user queries in production environments.</w:t>
       </w:r>
     </w:p>
     <w:p>
@@ -2843,6 +4840,19 @@
       <w:sz w:val="30"/>
       <w:szCs w:val="30"/>
     </w:rPr>
+  </w:style>
+  <w:style w:type="table" w:styleId="Table1">
+    <w:basedOn w:val="TableNormal"/>
+    <w:tblPr>
+      <w:tblStyleRowBandSize w:val="1"/>
+      <w:tblStyleColBandSize w:val="1"/>
+      <w:tblCellMar>
+        <w:top w:w="100.0" w:type="dxa"/>
+        <w:left w:w="100.0" w:type="dxa"/>
+        <w:bottom w:w="100.0" w:type="dxa"/>
+        <w:right w:w="100.0" w:type="dxa"/>
+      </w:tblCellMar>
+    </w:tblPr>
   </w:style>
 </w:styles>
 </file>

</xml_diff>